<commit_message>
Made polymorphic entity class with sample skeleton child object. Fixed some general renderer bugs and probably added new ones.
</commit_message>
<xml_diff>
--- a/DesignDoc.docx
+++ b/DesignDoc.docx
@@ -463,6 +463,43 @@
           <w:rFonts w:ascii="Times New Roman" w:hAnsi="Times New Roman" w:cs="Times New Roman"/>
         </w:rPr>
         <w:t>.</w:t>
+      </w:r>
+    </w:p>
+    <w:p>
+      <w:pPr>
+        <w:rPr>
+          <w:rFonts w:ascii="Times New Roman" w:hAnsi="Times New Roman" w:cs="Times New Roman"/>
+        </w:rPr>
+      </w:pPr>
+    </w:p>
+    <w:p>
+      <w:pPr>
+        <w:pStyle w:val="ListParagraph"/>
+        <w:numPr>
+          <w:ilvl w:val="0"/>
+          <w:numId w:val="2"/>
+        </w:numPr>
+        <w:rPr>
+          <w:rFonts w:ascii="Times New Roman" w:hAnsi="Times New Roman" w:cs="Times New Roman"/>
+        </w:rPr>
+      </w:pPr>
+      <w:r>
+        <w:rPr>
+          <w:rFonts w:ascii="Times New Roman" w:hAnsi="Times New Roman" w:cs="Times New Roman"/>
+        </w:rPr>
+        <w:t>When creating all entities, make a singular sprite SDL Surface</w:t>
+      </w:r>
+      <w:r>
+        <w:rPr>
+          <w:rFonts w:ascii="Times New Roman" w:hAnsi="Times New Roman" w:cs="Times New Roman"/>
+        </w:rPr>
+        <w:t xml:space="preserve"> for them to reference at creation</w:t>
+      </w:r>
+      <w:r>
+        <w:rPr>
+          <w:rFonts w:ascii="Times New Roman" w:hAnsi="Times New Roman" w:cs="Times New Roman"/>
+        </w:rPr>
+        <w:t xml:space="preserve"> instead of having every single entity initialise sprites and textures for themselves. Animation might make that change, but for now keep it in mind.</w:t>
       </w:r>
     </w:p>
     <w:sectPr>
@@ -478,6 +515,119 @@
 <file path=word/numbering.xml><?xml version="1.0" encoding="utf-8"?>
 <w:numbering xmlns:wpc="http://schemas.microsoft.com/office/word/2010/wordprocessingCanvas" xmlns:cx="http://schemas.microsoft.com/office/drawing/2014/chartex" xmlns:cx1="http://schemas.microsoft.com/office/drawing/2015/9/8/chartex" xmlns:cx2="http://schemas.microsoft.com/office/drawing/2015/10/21/chartex" xmlns:cx3="http://schemas.microsoft.com/office/drawing/2016/5/9/chartex" xmlns:cx4="http://schemas.microsoft.com/office/drawing/2016/5/10/chartex" xmlns:cx5="http://schemas.microsoft.com/office/drawing/2016/5/11/chartex" xmlns:cx6="http://schemas.microsoft.com/office/drawing/2016/5/12/chartex" xmlns:cx7="http://schemas.microsoft.com/office/drawing/2016/5/13/chartex" xmlns:cx8="http://schemas.microsoft.com/office/drawing/2016/5/14/chartex" xmlns:mc="http://schemas.openxmlformats.org/markup-compatibility/2006" xmlns:aink="http://schemas.microsoft.com/office/drawing/2016/ink" xmlns:am3d="http://schemas.microsoft.com/office/drawing/2017/model3d" xmlns:o="urn:schemas-microsoft-com:office:office" xmlns:oel="http://schemas.microsoft.com/office/2019/extlst" xmlns:r="http://schemas.openxmlformats.org/officeDocument/2006/relationships" xmlns:m="http://schemas.openxmlformats.org/officeDocument/2006/math" xmlns:v="urn:schemas-microsoft-com:vml" xmlns:wp14="http://schemas.microsoft.com/office/word/2010/wordprocessingDrawing" xmlns:wp="http://schemas.openxmlformats.org/drawingml/2006/wordprocessingDrawing" xmlns:w10="urn:schemas-microsoft-com:office:word" xmlns:w="http://schemas.openxmlformats.org/wordprocessingml/2006/main" xmlns:w14="http://schemas.microsoft.com/office/word/2010/wordml" xmlns:w15="http://schemas.microsoft.com/office/word/2012/wordml" xmlns:w16cex="http://schemas.microsoft.com/office/word/2018/wordml/cex" xmlns:w16cid="http://schemas.microsoft.com/office/word/2016/wordml/cid" xmlns:w16="http://schemas.microsoft.com/office/word/2018/wordml" xmlns:w16sdtdh="http://schemas.microsoft.com/office/word/2020/wordml/sdtdatahash" xmlns:w16se="http://schemas.microsoft.com/office/word/2015/wordml/symex" xmlns:wpg="http://schemas.microsoft.com/office/word/2010/wordprocessingGroup" xmlns:wpi="http://schemas.microsoft.com/office/word/2010/wordprocessingInk" xmlns:wne="http://schemas.microsoft.com/office/word/2006/wordml" xmlns:wps="http://schemas.microsoft.com/office/word/2010/wordprocessingShape" mc:Ignorable="w14 w15 w16se w16cid w16 w16cex w16sdtdh wp14">
   <w:abstractNum w:abstractNumId="0" w15:restartNumberingAfterBreak="0">
+    <w:nsid w:val="0E2558E3"/>
+    <w:multiLevelType w:val="hybridMultilevel"/>
+    <w:tmpl w:val="9D1A7166"/>
+    <w:lvl w:ilvl="0" w:tplc="08090001">
+      <w:start w:val="1"/>
+      <w:numFmt w:val="bullet"/>
+      <w:lvlText w:val=""/>
+      <w:lvlJc w:val="left"/>
+      <w:pPr>
+        <w:ind w:left="720" w:hanging="360"/>
+      </w:pPr>
+      <w:rPr>
+        <w:rFonts w:ascii="Symbol" w:hAnsi="Symbol" w:hint="default"/>
+      </w:rPr>
+    </w:lvl>
+    <w:lvl w:ilvl="1" w:tplc="08090003" w:tentative="1">
+      <w:start w:val="1"/>
+      <w:numFmt w:val="bullet"/>
+      <w:lvlText w:val="o"/>
+      <w:lvlJc w:val="left"/>
+      <w:pPr>
+        <w:ind w:left="1440" w:hanging="360"/>
+      </w:pPr>
+      <w:rPr>
+        <w:rFonts w:ascii="Courier New" w:hAnsi="Courier New" w:cs="Courier New" w:hint="default"/>
+      </w:rPr>
+    </w:lvl>
+    <w:lvl w:ilvl="2" w:tplc="08090005" w:tentative="1">
+      <w:start w:val="1"/>
+      <w:numFmt w:val="bullet"/>
+      <w:lvlText w:val=""/>
+      <w:lvlJc w:val="left"/>
+      <w:pPr>
+        <w:ind w:left="2160" w:hanging="360"/>
+      </w:pPr>
+      <w:rPr>
+        <w:rFonts w:ascii="Wingdings" w:hAnsi="Wingdings" w:hint="default"/>
+      </w:rPr>
+    </w:lvl>
+    <w:lvl w:ilvl="3" w:tplc="08090001" w:tentative="1">
+      <w:start w:val="1"/>
+      <w:numFmt w:val="bullet"/>
+      <w:lvlText w:val=""/>
+      <w:lvlJc w:val="left"/>
+      <w:pPr>
+        <w:ind w:left="2880" w:hanging="360"/>
+      </w:pPr>
+      <w:rPr>
+        <w:rFonts w:ascii="Symbol" w:hAnsi="Symbol" w:hint="default"/>
+      </w:rPr>
+    </w:lvl>
+    <w:lvl w:ilvl="4" w:tplc="08090003" w:tentative="1">
+      <w:start w:val="1"/>
+      <w:numFmt w:val="bullet"/>
+      <w:lvlText w:val="o"/>
+      <w:lvlJc w:val="left"/>
+      <w:pPr>
+        <w:ind w:left="3600" w:hanging="360"/>
+      </w:pPr>
+      <w:rPr>
+        <w:rFonts w:ascii="Courier New" w:hAnsi="Courier New" w:cs="Courier New" w:hint="default"/>
+      </w:rPr>
+    </w:lvl>
+    <w:lvl w:ilvl="5" w:tplc="08090005" w:tentative="1">
+      <w:start w:val="1"/>
+      <w:numFmt w:val="bullet"/>
+      <w:lvlText w:val=""/>
+      <w:lvlJc w:val="left"/>
+      <w:pPr>
+        <w:ind w:left="4320" w:hanging="360"/>
+      </w:pPr>
+      <w:rPr>
+        <w:rFonts w:ascii="Wingdings" w:hAnsi="Wingdings" w:hint="default"/>
+      </w:rPr>
+    </w:lvl>
+    <w:lvl w:ilvl="6" w:tplc="08090001" w:tentative="1">
+      <w:start w:val="1"/>
+      <w:numFmt w:val="bullet"/>
+      <w:lvlText w:val=""/>
+      <w:lvlJc w:val="left"/>
+      <w:pPr>
+        <w:ind w:left="5040" w:hanging="360"/>
+      </w:pPr>
+      <w:rPr>
+        <w:rFonts w:ascii="Symbol" w:hAnsi="Symbol" w:hint="default"/>
+      </w:rPr>
+    </w:lvl>
+    <w:lvl w:ilvl="7" w:tplc="08090003" w:tentative="1">
+      <w:start w:val="1"/>
+      <w:numFmt w:val="bullet"/>
+      <w:lvlText w:val="o"/>
+      <w:lvlJc w:val="left"/>
+      <w:pPr>
+        <w:ind w:left="5760" w:hanging="360"/>
+      </w:pPr>
+      <w:rPr>
+        <w:rFonts w:ascii="Courier New" w:hAnsi="Courier New" w:cs="Courier New" w:hint="default"/>
+      </w:rPr>
+    </w:lvl>
+    <w:lvl w:ilvl="8" w:tplc="08090005" w:tentative="1">
+      <w:start w:val="1"/>
+      <w:numFmt w:val="bullet"/>
+      <w:lvlText w:val=""/>
+      <w:lvlJc w:val="left"/>
+      <w:pPr>
+        <w:ind w:left="6480" w:hanging="360"/>
+      </w:pPr>
+      <w:rPr>
+        <w:rFonts w:ascii="Wingdings" w:hAnsi="Wingdings" w:hint="default"/>
+      </w:rPr>
+    </w:lvl>
+  </w:abstractNum>
+  <w:abstractNum w:abstractNumId="1" w15:restartNumberingAfterBreak="0">
     <w:nsid w:val="3C2226C0"/>
     <w:multiLevelType w:val="hybridMultilevel"/>
     <w:tmpl w:val="B638F550"/>
@@ -591,6 +741,9 @@
     </w:lvl>
   </w:abstractNum>
   <w:num w:numId="1" w16cid:durableId="273559336">
+    <w:abstractNumId w:val="1"/>
+  </w:num>
+  <w:num w:numId="2" w16cid:durableId="226964239">
     <w:abstractNumId w:val="0"/>
   </w:num>
 </w:numbering>

</xml_diff>

<commit_message>
Added configurable text object with outlines. Streamlined Entity class. Fixed some bugs and exeptions.
</commit_message>
<xml_diff>
--- a/DesignDoc.docx
+++ b/DesignDoc.docx
@@ -29,11 +29,13 @@
         </w:numPr>
         <w:rPr>
           <w:rFonts w:ascii="Times New Roman" w:hAnsi="Times New Roman" w:cs="Times New Roman"/>
-        </w:rPr>
-      </w:pPr>
-      <w:r>
-        <w:rPr>
-          <w:rFonts w:ascii="Times New Roman" w:hAnsi="Times New Roman" w:cs="Times New Roman"/>
+          <w:strike/>
+        </w:rPr>
+      </w:pPr>
+      <w:r>
+        <w:rPr>
+          <w:rFonts w:ascii="Times New Roman" w:hAnsi="Times New Roman" w:cs="Times New Roman"/>
+          <w:strike/>
         </w:rPr>
         <w:t>Set up version control</w:t>
       </w:r>
@@ -53,7 +55,7 @@
         <w:rPr>
           <w:rFonts w:ascii="Times New Roman" w:hAnsi="Times New Roman" w:cs="Times New Roman"/>
         </w:rPr>
-        <w:t>Entity Component System</w:t>
+        <w:t>Handle Text</w:t>
       </w:r>
     </w:p>
     <w:p>
@@ -71,7 +73,7 @@
         <w:rPr>
           <w:rFonts w:ascii="Times New Roman" w:hAnsi="Times New Roman" w:cs="Times New Roman"/>
         </w:rPr>
-        <w:t>Input Handler</w:t>
+        <w:t>Convert Player to Entity</w:t>
       </w:r>
     </w:p>
     <w:p>
@@ -89,7 +91,7 @@
         <w:rPr>
           <w:rFonts w:ascii="Times New Roman" w:hAnsi="Times New Roman" w:cs="Times New Roman"/>
         </w:rPr>
-        <w:t>Interactivity Context Menu</w:t>
+        <w:t>Entity Component System</w:t>
       </w:r>
     </w:p>
     <w:p>
@@ -103,6 +105,42 @@
           <w:rFonts w:ascii="Times New Roman" w:hAnsi="Times New Roman" w:cs="Times New Roman"/>
         </w:rPr>
       </w:pPr>
+      <w:r>
+        <w:rPr>
+          <w:rFonts w:ascii="Times New Roman" w:hAnsi="Times New Roman" w:cs="Times New Roman"/>
+        </w:rPr>
+        <w:t>Input Handler</w:t>
+      </w:r>
+    </w:p>
+    <w:p>
+      <w:pPr>
+        <w:pStyle w:val="ListParagraph"/>
+        <w:numPr>
+          <w:ilvl w:val="1"/>
+          <w:numId w:val="1"/>
+        </w:numPr>
+        <w:rPr>
+          <w:rFonts w:ascii="Times New Roman" w:hAnsi="Times New Roman" w:cs="Times New Roman"/>
+        </w:rPr>
+      </w:pPr>
+      <w:r>
+        <w:rPr>
+          <w:rFonts w:ascii="Times New Roman" w:hAnsi="Times New Roman" w:cs="Times New Roman"/>
+        </w:rPr>
+        <w:t>Interactivity Context Menu</w:t>
+      </w:r>
+    </w:p>
+    <w:p>
+      <w:pPr>
+        <w:pStyle w:val="ListParagraph"/>
+        <w:numPr>
+          <w:ilvl w:val="1"/>
+          <w:numId w:val="1"/>
+        </w:numPr>
+        <w:rPr>
+          <w:rFonts w:ascii="Times New Roman" w:hAnsi="Times New Roman" w:cs="Times New Roman"/>
+        </w:rPr>
+      </w:pPr>
     </w:p>
     <w:p>
       <w:pPr>
@@ -487,6 +525,7 @@
         <w:rPr>
           <w:rFonts w:ascii="Times New Roman" w:hAnsi="Times New Roman" w:cs="Times New Roman"/>
         </w:rPr>
+        <w:lastRenderedPageBreak/>
         <w:t>When creating all entities, make a singular sprite SDL Surface</w:t>
       </w:r>
       <w:r>

</xml_diff>

<commit_message>
Added new mathematical functions which get the x and y component of a position n-pixels from the starting point and in a specified direction.
</commit_message>
<xml_diff>
--- a/DesignDoc.docx
+++ b/DesignDoc.docx
@@ -141,6 +141,12 @@
           <w:rFonts w:ascii="Times New Roman" w:hAnsi="Times New Roman" w:cs="Times New Roman"/>
         </w:rPr>
       </w:pPr>
+      <w:r>
+        <w:rPr>
+          <w:rFonts w:ascii="Times New Roman" w:hAnsi="Times New Roman" w:cs="Times New Roman"/>
+        </w:rPr>
+        <w:t>Set up a scalable storage object that you can use to sort entities based on y-axis depth as a bootleg depth buffer before bliting to screen.</w:t>
+      </w:r>
     </w:p>
     <w:p>
       <w:pPr>

</xml_diff>

<commit_message>
Rewrote parts of the input handler to fix longstanding movement bug. Input handler now supports continuous button presses as well. Experimented with colour blending modifier. Enhanced debug text scaling to be content aware.
</commit_message>
<xml_diff>
--- a/DesignDoc.docx
+++ b/DesignDoc.docx
@@ -49,11 +49,13 @@
         </w:numPr>
         <w:rPr>
           <w:rFonts w:ascii="Times New Roman" w:hAnsi="Times New Roman" w:cs="Times New Roman"/>
-        </w:rPr>
-      </w:pPr>
-      <w:r>
-        <w:rPr>
-          <w:rFonts w:ascii="Times New Roman" w:hAnsi="Times New Roman" w:cs="Times New Roman"/>
+          <w:strike/>
+        </w:rPr>
+      </w:pPr>
+      <w:r>
+        <w:rPr>
+          <w:rFonts w:ascii="Times New Roman" w:hAnsi="Times New Roman" w:cs="Times New Roman"/>
+          <w:strike/>
         </w:rPr>
         <w:t>Handle Text</w:t>
       </w:r>
@@ -67,11 +69,13 @@
         </w:numPr>
         <w:rPr>
           <w:rFonts w:ascii="Times New Roman" w:hAnsi="Times New Roman" w:cs="Times New Roman"/>
-        </w:rPr>
-      </w:pPr>
-      <w:r>
-        <w:rPr>
-          <w:rFonts w:ascii="Times New Roman" w:hAnsi="Times New Roman" w:cs="Times New Roman"/>
+          <w:strike/>
+        </w:rPr>
+      </w:pPr>
+      <w:r>
+        <w:rPr>
+          <w:rFonts w:ascii="Times New Roman" w:hAnsi="Times New Roman" w:cs="Times New Roman"/>
+          <w:strike/>
         </w:rPr>
         <w:t>Convert Player to Entity</w:t>
       </w:r>
@@ -103,11 +107,13 @@
         </w:numPr>
         <w:rPr>
           <w:rFonts w:ascii="Times New Roman" w:hAnsi="Times New Roman" w:cs="Times New Roman"/>
-        </w:rPr>
-      </w:pPr>
-      <w:r>
-        <w:rPr>
-          <w:rFonts w:ascii="Times New Roman" w:hAnsi="Times New Roman" w:cs="Times New Roman"/>
+          <w:strike/>
+        </w:rPr>
+      </w:pPr>
+      <w:r>
+        <w:rPr>
+          <w:rFonts w:ascii="Times New Roman" w:hAnsi="Times New Roman" w:cs="Times New Roman"/>
+          <w:strike/>
         </w:rPr>
         <w:t>Input Handler</w:t>
       </w:r>
@@ -127,6 +133,114 @@
         <w:rPr>
           <w:rFonts w:ascii="Times New Roman" w:hAnsi="Times New Roman" w:cs="Times New Roman"/>
         </w:rPr>
+        <w:t xml:space="preserve">Fix </w:t>
+      </w:r>
+      <w:r>
+        <w:rPr>
+          <w:rFonts w:ascii="Times New Roman" w:hAnsi="Times New Roman" w:cs="Times New Roman"/>
+        </w:rPr>
+        <w:t xml:space="preserve">abstract and unknowable </w:t>
+      </w:r>
+      <w:r>
+        <w:rPr>
+          <w:rFonts w:ascii="Times New Roman" w:hAnsi="Times New Roman" w:cs="Times New Roman"/>
+        </w:rPr>
+        <w:t>framerate issues.</w:t>
+      </w:r>
+    </w:p>
+    <w:p>
+      <w:pPr>
+        <w:pStyle w:val="ListParagraph"/>
+        <w:numPr>
+          <w:ilvl w:val="1"/>
+          <w:numId w:val="1"/>
+        </w:numPr>
+        <w:rPr>
+          <w:rFonts w:ascii="Times New Roman" w:hAnsi="Times New Roman" w:cs="Times New Roman"/>
+        </w:rPr>
+      </w:pPr>
+      <w:r>
+        <w:rPr>
+          <w:rFonts w:ascii="Times New Roman" w:hAnsi="Times New Roman" w:cs="Times New Roman"/>
+        </w:rPr>
+        <w:t>Camera movement and viewport.</w:t>
+      </w:r>
+    </w:p>
+    <w:p>
+      <w:pPr>
+        <w:pStyle w:val="ListParagraph"/>
+        <w:numPr>
+          <w:ilvl w:val="1"/>
+          <w:numId w:val="1"/>
+        </w:numPr>
+        <w:rPr>
+          <w:rFonts w:ascii="Times New Roman" w:hAnsi="Times New Roman" w:cs="Times New Roman"/>
+        </w:rPr>
+      </w:pPr>
+      <w:r>
+        <w:rPr>
+          <w:rFonts w:ascii="Times New Roman" w:hAnsi="Times New Roman" w:cs="Times New Roman"/>
+        </w:rPr>
+        <w:t>Basic Wall</w:t>
+      </w:r>
+    </w:p>
+    <w:p>
+      <w:pPr>
+        <w:pStyle w:val="ListParagraph"/>
+        <w:numPr>
+          <w:ilvl w:val="1"/>
+          <w:numId w:val="1"/>
+        </w:numPr>
+        <w:rPr>
+          <w:rFonts w:ascii="Times New Roman" w:hAnsi="Times New Roman" w:cs="Times New Roman"/>
+        </w:rPr>
+      </w:pPr>
+      <w:r>
+        <w:rPr>
+          <w:rFonts w:ascii="Times New Roman" w:hAnsi="Times New Roman" w:cs="Times New Roman"/>
+        </w:rPr>
+        <w:t>Basic Wall Collisions</w:t>
+      </w:r>
+    </w:p>
+    <w:p>
+      <w:pPr>
+        <w:pStyle w:val="ListParagraph"/>
+        <w:numPr>
+          <w:ilvl w:val="1"/>
+          <w:numId w:val="1"/>
+        </w:numPr>
+        <w:rPr>
+          <w:rFonts w:ascii="Times New Roman" w:hAnsi="Times New Roman" w:cs="Times New Roman"/>
+        </w:rPr>
+      </w:pPr>
+      <w:r>
+        <w:rPr>
+          <w:rFonts w:ascii="Times New Roman" w:hAnsi="Times New Roman" w:cs="Times New Roman"/>
+        </w:rPr>
+        <w:t>Figure out elegant way to rescale text on demand</w:t>
+      </w:r>
+      <w:r>
+        <w:rPr>
+          <w:rFonts w:ascii="Times New Roman" w:hAnsi="Times New Roman" w:cs="Times New Roman"/>
+        </w:rPr>
+        <w:t xml:space="preserve"> without reloading font.</w:t>
+      </w:r>
+    </w:p>
+    <w:p>
+      <w:pPr>
+        <w:pStyle w:val="ListParagraph"/>
+        <w:numPr>
+          <w:ilvl w:val="1"/>
+          <w:numId w:val="1"/>
+        </w:numPr>
+        <w:rPr>
+          <w:rFonts w:ascii="Times New Roman" w:hAnsi="Times New Roman" w:cs="Times New Roman"/>
+        </w:rPr>
+      </w:pPr>
+      <w:r>
+        <w:rPr>
+          <w:rFonts w:ascii="Times New Roman" w:hAnsi="Times New Roman" w:cs="Times New Roman"/>
+        </w:rPr>
         <w:t>Interactivity Context Menu</w:t>
       </w:r>
     </w:p>
@@ -278,8 +392,16 @@
       <w:pPr>
         <w:rPr>
           <w:rFonts w:ascii="Times New Roman" w:hAnsi="Times New Roman" w:cs="Times New Roman"/>
-        </w:rPr>
-      </w:pPr>
+          <w:u w:val="single"/>
+        </w:rPr>
+      </w:pPr>
+      <w:r>
+        <w:rPr>
+          <w:rFonts w:ascii="Times New Roman" w:hAnsi="Times New Roman" w:cs="Times New Roman"/>
+          <w:u w:val="single"/>
+        </w:rPr>
+        <w:t>Pitch:</w:t>
+      </w:r>
     </w:p>
     <w:p>
       <w:pPr>
@@ -383,7 +505,19 @@
         <w:rPr>
           <w:rFonts w:ascii="Times New Roman" w:hAnsi="Times New Roman" w:cs="Times New Roman"/>
         </w:rPr>
-        <w:t xml:space="preserve"> procedural modularity of Dwarf Fortress’ Adventure mode, Old-School Runescape’s skill levelling system, </w:t>
+        <w:t xml:space="preserve"> procedural modularity of Dwarf Fortress’ Adventure mode, Old-School Runescape’s skill levelling system</w:t>
+      </w:r>
+      <w:r>
+        <w:rPr>
+          <w:rFonts w:ascii="Times New Roman" w:hAnsi="Times New Roman" w:cs="Times New Roman"/>
+        </w:rPr>
+        <w:t>, Morrowind’s hyperlink-based dialogue system</w:t>
+      </w:r>
+      <w:r>
+        <w:rPr>
+          <w:rFonts w:ascii="Times New Roman" w:hAnsi="Times New Roman" w:cs="Times New Roman"/>
+        </w:rPr>
+        <w:t xml:space="preserve">, </w:t>
       </w:r>
       <w:r>
         <w:rPr>
@@ -464,7 +598,14 @@
         <w:rPr>
           <w:rFonts w:ascii="Times New Roman" w:hAnsi="Times New Roman" w:cs="Times New Roman"/>
         </w:rPr>
-        <w:t xml:space="preserve"> An alternative softcore mode can be essentially a somewhat mocking version where you are either an immortal character who cannot be </w:t>
+        <w:t xml:space="preserve"> An alternative softcore mode can be essentially a somewhat </w:t>
+      </w:r>
+      <w:r>
+        <w:rPr>
+          <w:rFonts w:ascii="Times New Roman" w:hAnsi="Times New Roman" w:cs="Times New Roman"/>
+        </w:rPr>
+        <w:lastRenderedPageBreak/>
+        <w:t xml:space="preserve">mocking version where you are either an immortal character who cannot be </w:t>
       </w:r>
       <w:r>
         <w:rPr>
@@ -531,7 +672,6 @@
         <w:rPr>
           <w:rFonts w:ascii="Times New Roman" w:hAnsi="Times New Roman" w:cs="Times New Roman"/>
         </w:rPr>
-        <w:lastRenderedPageBreak/>
         <w:t>When creating all entities, make a singular sprite SDL Surface</w:t>
       </w:r>
       <w:r>
@@ -545,6 +685,175 @@
           <w:rFonts w:ascii="Times New Roman" w:hAnsi="Times New Roman" w:cs="Times New Roman"/>
         </w:rPr>
         <w:t xml:space="preserve"> instead of having every single entity initialise sprites and textures for themselves. Animation might make that change, but for now keep it in mind.</w:t>
+      </w:r>
+    </w:p>
+    <w:p>
+      <w:pPr>
+        <w:rPr>
+          <w:rFonts w:ascii="Times New Roman" w:hAnsi="Times New Roman" w:cs="Times New Roman"/>
+        </w:rPr>
+      </w:pPr>
+    </w:p>
+    <w:p>
+      <w:pPr>
+        <w:rPr>
+          <w:rFonts w:ascii="Times New Roman" w:hAnsi="Times New Roman" w:cs="Times New Roman"/>
+          <w:u w:val="single"/>
+        </w:rPr>
+      </w:pPr>
+      <w:r>
+        <w:rPr>
+          <w:rFonts w:ascii="Times New Roman" w:hAnsi="Times New Roman" w:cs="Times New Roman"/>
+          <w:u w:val="single"/>
+        </w:rPr>
+        <w:t>The Character Generator:</w:t>
+      </w:r>
+    </w:p>
+    <w:p>
+      <w:pPr>
+        <w:rPr>
+          <w:rFonts w:ascii="Times New Roman" w:hAnsi="Times New Roman" w:cs="Times New Roman"/>
+        </w:rPr>
+      </w:pPr>
+      <w:r>
+        <w:rPr>
+          <w:rFonts w:ascii="Times New Roman" w:hAnsi="Times New Roman" w:cs="Times New Roman"/>
+        </w:rPr>
+        <w:t xml:space="preserve">The character generator will select from </w:t>
+      </w:r>
+      <w:r>
+        <w:rPr>
+          <w:rFonts w:ascii="Times New Roman" w:hAnsi="Times New Roman" w:cs="Times New Roman"/>
+        </w:rPr>
+        <w:t>an</w:t>
+      </w:r>
+      <w:r>
+        <w:rPr>
+          <w:rFonts w:ascii="Times New Roman" w:hAnsi="Times New Roman" w:cs="Times New Roman"/>
+        </w:rPr>
+        <w:t xml:space="preserve"> initially shallow but ultimately modular enough to expand pool of facial features and other biographical data to create a large </w:t>
+      </w:r>
+      <w:r>
+        <w:rPr>
+          <w:rFonts w:ascii="Times New Roman" w:hAnsi="Times New Roman" w:cs="Times New Roman"/>
+        </w:rPr>
+        <w:t>number</w:t>
+      </w:r>
+      <w:r>
+        <w:rPr>
+          <w:rFonts w:ascii="Times New Roman" w:hAnsi="Times New Roman" w:cs="Times New Roman"/>
+        </w:rPr>
+        <w:t xml:space="preserve"> of characters to populate the world with.</w:t>
+      </w:r>
+    </w:p>
+    <w:p>
+      <w:pPr>
+        <w:rPr>
+          <w:rFonts w:ascii="Times New Roman" w:hAnsi="Times New Roman" w:cs="Times New Roman"/>
+        </w:rPr>
+      </w:pPr>
+      <w:r>
+        <w:rPr>
+          <w:rFonts w:ascii="Times New Roman" w:hAnsi="Times New Roman" w:cs="Times New Roman"/>
+        </w:rPr>
+        <w:t xml:space="preserve">The currently planned list of features are things such as first name, surname, place of birth, </w:t>
+      </w:r>
+      <w:r>
+        <w:rPr>
+          <w:rFonts w:ascii="Times New Roman" w:hAnsi="Times New Roman" w:cs="Times New Roman"/>
+        </w:rPr>
+        <w:t xml:space="preserve">hair colour, hair style, nose, eye colour, </w:t>
+      </w:r>
+      <w:r>
+        <w:rPr>
+          <w:rFonts w:ascii="Times New Roman" w:hAnsi="Times New Roman" w:cs="Times New Roman"/>
+        </w:rPr>
+        <w:t>markings,</w:t>
+      </w:r>
+      <w:r>
+        <w:rPr>
+          <w:rFonts w:ascii="Times New Roman" w:hAnsi="Times New Roman" w:cs="Times New Roman"/>
+        </w:rPr>
+        <w:t xml:space="preserve"> and tattoos, spoken language(s), </w:t>
+      </w:r>
+    </w:p>
+    <w:p>
+      <w:pPr>
+        <w:rPr>
+          <w:rFonts w:ascii="Times New Roman" w:hAnsi="Times New Roman" w:cs="Times New Roman"/>
+        </w:rPr>
+      </w:pPr>
+      <w:r>
+        <w:rPr>
+          <w:rFonts w:ascii="Times New Roman" w:hAnsi="Times New Roman" w:cs="Times New Roman"/>
+        </w:rPr>
+        <w:t>NPCs will also likely have a last known location which will be updated based on their proximity to other NPCs. This can perhaps be modified by certain traits or character quirks which will probably play some part in the character system.</w:t>
+      </w:r>
+    </w:p>
+    <w:p>
+      <w:pPr>
+        <w:rPr>
+          <w:rFonts w:ascii="Times New Roman" w:hAnsi="Times New Roman" w:cs="Times New Roman"/>
+        </w:rPr>
+      </w:pPr>
+      <w:r>
+        <w:rPr>
+          <w:rFonts w:ascii="Times New Roman" w:hAnsi="Times New Roman" w:cs="Times New Roman"/>
+        </w:rPr>
+        <w:t>Traits can be things like Elusive, Charismatic, Stinking, Polite, etc. Elusive for instance will reduce the chance of them being notices, so that when asked NPCs are less likely to have an answer to questions about the character’s last known location.</w:t>
+      </w:r>
+      <w:r>
+        <w:rPr>
+          <w:rFonts w:ascii="Times New Roman" w:hAnsi="Times New Roman" w:cs="Times New Roman"/>
+        </w:rPr>
+        <w:t xml:space="preserve"> To counter such overtly strong skills, NPCs can have traits such as Keen Eyed, which will have the opposite effect. It would be interesting to play around with the idea of traits such as Strong Long-Term Memory, Weak Short-Term Memory, or vice-versa. Seeing as a bounty might have passed through a town several days ago and some NPCs might not remember anymore. Traits such as Self-Aware might allow NPCs to reveal in dialogue some of their traits without necessarily having a UI element listing them all, though not all NPCs will be so introspective.</w:t>
+      </w:r>
+    </w:p>
+    <w:p>
+      <w:pPr>
+        <w:rPr>
+          <w:rFonts w:ascii="Times New Roman" w:hAnsi="Times New Roman" w:cs="Times New Roman"/>
+        </w:rPr>
+      </w:pPr>
+      <w:r>
+        <w:rPr>
+          <w:rFonts w:ascii="Times New Roman" w:hAnsi="Times New Roman" w:cs="Times New Roman"/>
+        </w:rPr>
+        <w:t>The concept of traits having side-grades or inverse traits to counter them or enhance them is an interesting idea, which I should play with.</w:t>
+      </w:r>
+    </w:p>
+    <w:p>
+      <w:pPr>
+        <w:rPr>
+          <w:rFonts w:ascii="Times New Roman" w:hAnsi="Times New Roman" w:cs="Times New Roman"/>
+          <w:u w:val="single"/>
+        </w:rPr>
+      </w:pPr>
+      <w:r>
+        <w:rPr>
+          <w:rFonts w:ascii="Times New Roman" w:hAnsi="Times New Roman" w:cs="Times New Roman"/>
+          <w:u w:val="single"/>
+        </w:rPr>
+        <w:t>The World Generator:</w:t>
+      </w:r>
+    </w:p>
+    <w:p>
+      <w:pPr>
+        <w:rPr>
+          <w:rFonts w:ascii="Times New Roman" w:hAnsi="Times New Roman" w:cs="Times New Roman"/>
+        </w:rPr>
+      </w:pPr>
+      <w:r>
+        <w:rPr>
+          <w:rFonts w:ascii="Times New Roman" w:hAnsi="Times New Roman" w:cs="Times New Roman"/>
+        </w:rPr>
+        <w:t>The current plan is to either have a completely hand made world</w:t>
+      </w:r>
+      <w:r>
+        <w:rPr>
+          <w:rFonts w:ascii="Times New Roman" w:hAnsi="Times New Roman" w:cs="Times New Roman"/>
+        </w:rPr>
+        <w:t xml:space="preserve"> with no randomisation or make hand-made chunks with which to generate a decently large landmass. If it turns out that solutions to the bounty hunter mode are too predictable, there is room for a completely random mode, which would procedurally generate a desired world size, which can be added post-launch or at a later time in development if ahead of schedule.</w:t>
       </w:r>
     </w:p>
     <w:sectPr>

</xml_diff>

<commit_message>
Added clothing and color modifiers. Added new more efficient text outlines. Removed shadows due to slowdown. Removed some debug features that were no longer needed. Fixed some text issues, introduced new ones.
</commit_message>
<xml_diff>
--- a/DesignDoc.docx
+++ b/DesignDoc.docx
@@ -152,6 +152,60 @@
       <w:pPr>
         <w:pStyle w:val="ListParagraph"/>
         <w:numPr>
+          <w:ilvl w:val="2"/>
+          <w:numId w:val="1"/>
+        </w:numPr>
+        <w:rPr>
+          <w:rFonts w:ascii="Times New Roman" w:hAnsi="Times New Roman" w:cs="Times New Roman"/>
+        </w:rPr>
+      </w:pPr>
+      <w:r>
+        <w:rPr>
+          <w:rFonts w:ascii="Times New Roman" w:hAnsi="Times New Roman" w:cs="Times New Roman"/>
+        </w:rPr>
+        <w:t>Try seeing if disabling shadows fixes framerate. See if hardware accelerated.</w:t>
+      </w:r>
+    </w:p>
+    <w:p>
+      <w:pPr>
+        <w:pStyle w:val="ListParagraph"/>
+        <w:numPr>
+          <w:ilvl w:val="3"/>
+          <w:numId w:val="1"/>
+        </w:numPr>
+        <w:rPr>
+          <w:rFonts w:ascii="Times New Roman" w:hAnsi="Times New Roman" w:cs="Times New Roman"/>
+        </w:rPr>
+      </w:pPr>
+      <w:r>
+        <w:rPr>
+          <w:rFonts w:ascii="Times New Roman" w:hAnsi="Times New Roman" w:cs="Times New Roman"/>
+        </w:rPr>
+        <w:t>Disabling draw_circle_full shadows improved FPS tremendously. Function is definitely slow. Try to see how you can make it faster or replace entirely.</w:t>
+      </w:r>
+    </w:p>
+    <w:p>
+      <w:pPr>
+        <w:pStyle w:val="ListParagraph"/>
+        <w:numPr>
+          <w:ilvl w:val="3"/>
+          <w:numId w:val="1"/>
+        </w:numPr>
+        <w:rPr>
+          <w:rFonts w:ascii="Times New Roman" w:hAnsi="Times New Roman" w:cs="Times New Roman"/>
+        </w:rPr>
+      </w:pPr>
+      <w:r>
+        <w:rPr>
+          <w:rFonts w:ascii="Times New Roman" w:hAnsi="Times New Roman" w:cs="Times New Roman"/>
+        </w:rPr>
+        <w:t>Replace circle shadows with colour mod blended black surfaces that are skewed and warped to add depth.</w:t>
+      </w:r>
+    </w:p>
+    <w:p>
+      <w:pPr>
+        <w:pStyle w:val="ListParagraph"/>
+        <w:numPr>
           <w:ilvl w:val="1"/>
           <w:numId w:val="1"/>
         </w:numPr>
@@ -163,6 +217,24 @@
         <w:rPr>
           <w:rFonts w:ascii="Times New Roman" w:hAnsi="Times New Roman" w:cs="Times New Roman"/>
         </w:rPr>
+        <w:t xml:space="preserve">Debug text is having weird properties on FPS counter when debug mode is active – translated right and random 0 appears in the middle of the screen. </w:t>
+      </w:r>
+    </w:p>
+    <w:p>
+      <w:pPr>
+        <w:pStyle w:val="ListParagraph"/>
+        <w:numPr>
+          <w:ilvl w:val="1"/>
+          <w:numId w:val="1"/>
+        </w:numPr>
+        <w:rPr>
+          <w:rFonts w:ascii="Times New Roman" w:hAnsi="Times New Roman" w:cs="Times New Roman"/>
+        </w:rPr>
+      </w:pPr>
+      <w:r>
+        <w:rPr>
+          <w:rFonts w:ascii="Times New Roman" w:hAnsi="Times New Roman" w:cs="Times New Roman"/>
+        </w:rPr>
         <w:t>Camera movement and viewport.</w:t>
       </w:r>
     </w:p>
@@ -560,6 +632,7 @@
         <w:rPr>
           <w:rFonts w:ascii="Times New Roman" w:hAnsi="Times New Roman" w:cs="Times New Roman"/>
         </w:rPr>
+        <w:lastRenderedPageBreak/>
         <w:t>than directly receiving an answer.</w:t>
       </w:r>
       <w:r>
@@ -598,14 +671,7 @@
         <w:rPr>
           <w:rFonts w:ascii="Times New Roman" w:hAnsi="Times New Roman" w:cs="Times New Roman"/>
         </w:rPr>
-        <w:t xml:space="preserve"> An alternative softcore mode can be essentially a somewhat </w:t>
-      </w:r>
-      <w:r>
-        <w:rPr>
-          <w:rFonts w:ascii="Times New Roman" w:hAnsi="Times New Roman" w:cs="Times New Roman"/>
-        </w:rPr>
-        <w:lastRenderedPageBreak/>
-        <w:t xml:space="preserve">mocking version where you are either an immortal character who cannot be </w:t>
+        <w:t xml:space="preserve"> An alternative softcore mode can be essentially a somewhat mocking version where you are either an immortal character who cannot be </w:t>
       </w:r>
       <w:r>
         <w:rPr>
@@ -1009,7 +1075,7 @@
         <w:rFonts w:ascii="Courier New" w:hAnsi="Courier New" w:cs="Courier New" w:hint="default"/>
       </w:rPr>
     </w:lvl>
-    <w:lvl w:ilvl="2" w:tplc="08090005" w:tentative="1">
+    <w:lvl w:ilvl="2" w:tplc="08090005">
       <w:start w:val="1"/>
       <w:numFmt w:val="bullet"/>
       <w:lvlText w:val=""/>
@@ -1021,7 +1087,7 @@
         <w:rFonts w:ascii="Wingdings" w:hAnsi="Wingdings" w:hint="default"/>
       </w:rPr>
     </w:lvl>
-    <w:lvl w:ilvl="3" w:tplc="08090001" w:tentative="1">
+    <w:lvl w:ilvl="3" w:tplc="08090001">
       <w:start w:val="1"/>
       <w:numFmt w:val="bullet"/>
       <w:lvlText w:val=""/>

</xml_diff>

<commit_message>
Added basic collisions and walls. Added type agnostic choose function. Moved player input into the player class itself. Fixed and probably created more absurd circular dependenceis.
</commit_message>
<xml_diff>
--- a/DesignDoc.docx
+++ b/DesignDoc.docx
@@ -217,6 +217,66 @@
         <w:rPr>
           <w:rFonts w:ascii="Times New Roman" w:hAnsi="Times New Roman" w:cs="Times New Roman"/>
         </w:rPr>
+        <w:t>Refine collisions and add sliding along walls, if possible.</w:t>
+      </w:r>
+    </w:p>
+    <w:p>
+      <w:pPr>
+        <w:pStyle w:val="ListParagraph"/>
+        <w:numPr>
+          <w:ilvl w:val="2"/>
+          <w:numId w:val="1"/>
+        </w:numPr>
+        <w:rPr>
+          <w:rFonts w:ascii="Times New Roman" w:hAnsi="Times New Roman" w:cs="Times New Roman"/>
+        </w:rPr>
+      </w:pPr>
+      <w:r>
+        <w:rPr>
+          <w:rFonts w:ascii="Times New Roman" w:hAnsi="Times New Roman" w:cs="Times New Roman"/>
+        </w:rPr>
+        <w:t>There is some way of clipping through walls which I have no doubt I will see again. Currently no idea how to replicate but it ‘s when the very edge of your box is along the seam between walls afaik. Try to do something about it.</w:t>
+      </w:r>
+    </w:p>
+    <w:p>
+      <w:pPr>
+        <w:pStyle w:val="ListParagraph"/>
+        <w:numPr>
+          <w:ilvl w:val="1"/>
+          <w:numId w:val="1"/>
+        </w:numPr>
+        <w:rPr>
+          <w:rFonts w:ascii="Times New Roman" w:hAnsi="Times New Roman" w:cs="Times New Roman"/>
+        </w:rPr>
+      </w:pPr>
+      <w:r>
+        <w:rPr>
+          <w:rFonts w:ascii="Times New Roman" w:hAnsi="Times New Roman" w:cs="Times New Roman"/>
+        </w:rPr>
+        <w:t>Make a container class for Wall and other interactable objects, so that they can be drawn at once and moved accordingly.</w:t>
+      </w:r>
+      <w:r>
+        <w:rPr>
+          <w:rFonts w:ascii="Times New Roman" w:hAnsi="Times New Roman" w:cs="Times New Roman"/>
+        </w:rPr>
+        <w:t xml:space="preserve"> Call it Building or something like that.</w:t>
+      </w:r>
+    </w:p>
+    <w:p>
+      <w:pPr>
+        <w:pStyle w:val="ListParagraph"/>
+        <w:numPr>
+          <w:ilvl w:val="1"/>
+          <w:numId w:val="1"/>
+        </w:numPr>
+        <w:rPr>
+          <w:rFonts w:ascii="Times New Roman" w:hAnsi="Times New Roman" w:cs="Times New Roman"/>
+        </w:rPr>
+      </w:pPr>
+      <w:r>
+        <w:rPr>
+          <w:rFonts w:ascii="Times New Roman" w:hAnsi="Times New Roman" w:cs="Times New Roman"/>
+        </w:rPr>
         <w:t xml:space="preserve">Debug text is having weird properties on FPS counter when debug mode is active – translated right and random 0 appears in the middle of the screen. </w:t>
       </w:r>
     </w:p>
@@ -620,6 +680,7 @@
         <w:rPr>
           <w:rFonts w:ascii="Times New Roman" w:hAnsi="Times New Roman" w:cs="Times New Roman"/>
         </w:rPr>
+        <w:lastRenderedPageBreak/>
         <w:t>Narratively the game contextualises itself as a bounty hunting game, where you are given one procedurally generated target somewhere in the world with no concrete information on where they are or who exactly they are. As the player converses with NPCs and completes minor tasks throughout the world and the various settlements within it, they uncover more about the target. In order to make the progression more compelling, the deductions are based on excluding misleading information, rather</w:t>
       </w:r>
       <w:r>
@@ -632,7 +693,6 @@
         <w:rPr>
           <w:rFonts w:ascii="Times New Roman" w:hAnsi="Times New Roman" w:cs="Times New Roman"/>
         </w:rPr>
-        <w:lastRenderedPageBreak/>
         <w:t>than directly receiving an answer.</w:t>
       </w:r>
       <w:r>
@@ -913,6 +973,7 @@
         <w:rPr>
           <w:rFonts w:ascii="Times New Roman" w:hAnsi="Times New Roman" w:cs="Times New Roman"/>
         </w:rPr>
+        <w:lastRenderedPageBreak/>
         <w:t>The current plan is to either have a completely hand made world</w:t>
       </w:r>
       <w:r>

</xml_diff>

<commit_message>
Added the option to create new walls in runtime. Refined collisions a ton - still not perfect.
</commit_message>
<xml_diff>
--- a/DesignDoc.docx
+++ b/DesignDoc.docx
@@ -235,7 +235,121 @@
         <w:rPr>
           <w:rFonts w:ascii="Times New Roman" w:hAnsi="Times New Roman" w:cs="Times New Roman"/>
         </w:rPr>
-        <w:t>There is some way of clipping through walls which I have no doubt I will see again. Currently no idea how to replicate but it ‘s when the very edge of your box is along the seam between walls afaik. Try to do something about it.</w:t>
+        <w:t xml:space="preserve">There is some way of clipping through walls which I have no doubt I will see again. Currently no idea how to replicate but </w:t>
+      </w:r>
+      <w:r>
+        <w:rPr>
+          <w:rFonts w:ascii="Times New Roman" w:hAnsi="Times New Roman" w:cs="Times New Roman"/>
+        </w:rPr>
+        <w:t>it’s</w:t>
+      </w:r>
+      <w:r>
+        <w:rPr>
+          <w:rFonts w:ascii="Times New Roman" w:hAnsi="Times New Roman" w:cs="Times New Roman"/>
+        </w:rPr>
+        <w:t xml:space="preserve"> when the very edge of your box is along the seam between wall</w:t>
+      </w:r>
+      <w:r>
+        <w:rPr>
+          <w:rFonts w:ascii="Times New Roman" w:hAnsi="Times New Roman" w:cs="Times New Roman"/>
+        </w:rPr>
+        <w:t>s</w:t>
+      </w:r>
+      <w:r>
+        <w:rPr>
+          <w:rFonts w:ascii="Times New Roman" w:hAnsi="Times New Roman" w:cs="Times New Roman"/>
+        </w:rPr>
+        <w:t>. Try to do something about it.</w:t>
+      </w:r>
+    </w:p>
+    <w:p>
+      <w:pPr>
+        <w:pStyle w:val="ListParagraph"/>
+        <w:numPr>
+          <w:ilvl w:val="2"/>
+          <w:numId w:val="1"/>
+        </w:numPr>
+        <w:rPr>
+          <w:rFonts w:ascii="Times New Roman" w:hAnsi="Times New Roman" w:cs="Times New Roman"/>
+        </w:rPr>
+      </w:pPr>
+      <w:r>
+        <w:rPr>
+          <w:rFonts w:ascii="Times New Roman" w:hAnsi="Times New Roman" w:cs="Times New Roman"/>
+        </w:rPr>
+        <w:t>Collision happens when you are already colliding on one edge and the pre-movement box collides with a third object, possibly having enough delay time-wise for a single frame of uninterrupted forward movement to get through.</w:t>
+      </w:r>
+    </w:p>
+    <w:p>
+      <w:pPr>
+        <w:pStyle w:val="ListParagraph"/>
+        <w:numPr>
+          <w:ilvl w:val="2"/>
+          <w:numId w:val="1"/>
+        </w:numPr>
+        <w:rPr>
+          <w:rFonts w:ascii="Times New Roman" w:hAnsi="Times New Roman" w:cs="Times New Roman"/>
+        </w:rPr>
+      </w:pPr>
+      <w:r>
+        <w:rPr>
+          <w:rFonts w:ascii="Times New Roman" w:hAnsi="Times New Roman" w:cs="Times New Roman"/>
+        </w:rPr>
+        <w:t>This also happens whenever you align on the seams of blocks, even with a larger collider box. I am hoping that the multiple reference set object I made will help with its multiple checks of unique data.</w:t>
+      </w:r>
+    </w:p>
+    <w:p>
+      <w:pPr>
+        <w:pStyle w:val="ListParagraph"/>
+        <w:numPr>
+          <w:ilvl w:val="2"/>
+          <w:numId w:val="1"/>
+        </w:numPr>
+        <w:rPr>
+          <w:rFonts w:ascii="Times New Roman" w:hAnsi="Times New Roman" w:cs="Times New Roman"/>
+        </w:rPr>
+      </w:pPr>
+      <w:r>
+        <w:rPr>
+          <w:rFonts w:ascii="Times New Roman" w:hAnsi="Times New Roman" w:cs="Times New Roman"/>
+        </w:rPr>
+        <w:t>Collisions work as intended only when going diagonally up-right and down-left, the other axis also exhibit the previous weird behaviour. The new wall pre-colliders help, but somehow don’t eliminate the overstep in collision.</w:t>
+      </w:r>
+    </w:p>
+    <w:p>
+      <w:pPr>
+        <w:pStyle w:val="ListParagraph"/>
+        <w:numPr>
+          <w:ilvl w:val="1"/>
+          <w:numId w:val="1"/>
+        </w:numPr>
+        <w:rPr>
+          <w:rFonts w:ascii="Times New Roman" w:hAnsi="Times New Roman" w:cs="Times New Roman"/>
+        </w:rPr>
+      </w:pPr>
+      <w:r>
+        <w:rPr>
+          <w:rFonts w:ascii="Times New Roman" w:hAnsi="Times New Roman" w:cs="Times New Roman"/>
+        </w:rPr>
+        <w:t>Find a way to reference the event polling for single key down in the main loop.</w:t>
+      </w:r>
+    </w:p>
+    <w:p>
+      <w:pPr>
+        <w:pStyle w:val="ListParagraph"/>
+        <w:numPr>
+          <w:ilvl w:val="1"/>
+          <w:numId w:val="1"/>
+        </w:numPr>
+        <w:rPr>
+          <w:rFonts w:ascii="Times New Roman" w:hAnsi="Times New Roman" w:cs="Times New Roman"/>
+        </w:rPr>
+      </w:pPr>
+      <w:r>
+        <w:rPr>
+          <w:rFonts w:ascii="Times New Roman" w:hAnsi="Times New Roman" w:cs="Times New Roman"/>
+        </w:rPr>
+        <w:t>Add a Restart button or function. Bind to R.</w:t>
       </w:r>
     </w:p>
     <w:p>
@@ -545,6 +659,7 @@
         <w:rPr>
           <w:rFonts w:ascii="Times New Roman" w:hAnsi="Times New Roman" w:cs="Times New Roman"/>
         </w:rPr>
+        <w:lastRenderedPageBreak/>
         <w:t xml:space="preserve">A game where most objects are interactable in a modular way that allows you to achieve a higher level of immersion by allowing you to sometimes do functionally pointless options, </w:t>
       </w:r>
       <w:r>
@@ -680,7 +795,6 @@
         <w:rPr>
           <w:rFonts w:ascii="Times New Roman" w:hAnsi="Times New Roman" w:cs="Times New Roman"/>
         </w:rPr>
-        <w:lastRenderedPageBreak/>
         <w:t>Narratively the game contextualises itself as a bounty hunting game, where you are given one procedurally generated target somewhere in the world with no concrete information on where they are or who exactly they are. As the player converses with NPCs and completes minor tasks throughout the world and the various settlements within it, they uncover more about the target. In order to make the progression more compelling, the deductions are based on excluding misleading information, rather</w:t>
       </w:r>
       <w:r>
@@ -926,6 +1040,7 @@
         <w:rPr>
           <w:rFonts w:ascii="Times New Roman" w:hAnsi="Times New Roman" w:cs="Times New Roman"/>
         </w:rPr>
+        <w:lastRenderedPageBreak/>
         <w:t>Traits can be things like Elusive, Charismatic, Stinking, Polite, etc. Elusive for instance will reduce the chance of them being notices, so that when asked NPCs are less likely to have an answer to questions about the character’s last known location.</w:t>
       </w:r>
       <w:r>
@@ -973,7 +1088,6 @@
         <w:rPr>
           <w:rFonts w:ascii="Times New Roman" w:hAnsi="Times New Roman" w:cs="Times New Roman"/>
         </w:rPr>
-        <w:lastRenderedPageBreak/>
         <w:t>The current plan is to either have a completely hand made world</w:t>
       </w:r>
       <w:r>

</xml_diff>

<commit_message>
Polished up wall placement so that it no longer places several walls in the same tile.
</commit_message>
<xml_diff>
--- a/DesignDoc.docx
+++ b/DesignDoc.docx
@@ -181,7 +181,21 @@
         <w:rPr>
           <w:rFonts w:ascii="Times New Roman" w:hAnsi="Times New Roman" w:cs="Times New Roman"/>
         </w:rPr>
-        <w:t>Disabling draw_circle_full shadows improved FPS tremendously. Function is definitely slow. Try to see how you can make it faster or replace entirely.</w:t>
+        <w:t xml:space="preserve">Disabling </w:t>
+      </w:r>
+      <w:proofErr w:type="spellStart"/>
+      <w:r>
+        <w:rPr>
+          <w:rFonts w:ascii="Times New Roman" w:hAnsi="Times New Roman" w:cs="Times New Roman"/>
+        </w:rPr>
+        <w:t>draw_circle_full</w:t>
+      </w:r>
+      <w:proofErr w:type="spellEnd"/>
+      <w:r>
+        <w:rPr>
+          <w:rFonts w:ascii="Times New Roman" w:hAnsi="Times New Roman" w:cs="Times New Roman"/>
+        </w:rPr>
+        <w:t xml:space="preserve"> shadows improved FPS tremendously. Function is definitely slow. Try to see how you can make it faster or replace entirely.</w:t>
       </w:r>
     </w:p>
     <w:p>
@@ -338,6 +352,42 @@
       <w:pPr>
         <w:pStyle w:val="ListParagraph"/>
         <w:numPr>
+          <w:ilvl w:val="2"/>
+          <w:numId w:val="1"/>
+        </w:numPr>
+        <w:rPr>
+          <w:rFonts w:ascii="Times New Roman" w:hAnsi="Times New Roman" w:cs="Times New Roman"/>
+        </w:rPr>
+      </w:pPr>
+      <w:r>
+        <w:rPr>
+          <w:rFonts w:ascii="Times New Roman" w:hAnsi="Times New Roman" w:cs="Times New Roman"/>
+        </w:rPr>
+        <w:t>Basic implementation of this is done, but it still checks continuous input for some reason.</w:t>
+      </w:r>
+    </w:p>
+    <w:p>
+      <w:pPr>
+        <w:pStyle w:val="ListParagraph"/>
+        <w:numPr>
+          <w:ilvl w:val="2"/>
+          <w:numId w:val="1"/>
+        </w:numPr>
+        <w:rPr>
+          <w:rFonts w:ascii="Times New Roman" w:hAnsi="Times New Roman" w:cs="Times New Roman"/>
+        </w:rPr>
+      </w:pPr>
+      <w:r>
+        <w:rPr>
+          <w:rFonts w:ascii="Times New Roman" w:hAnsi="Times New Roman" w:cs="Times New Roman"/>
+        </w:rPr>
+        <w:t>Throws an exception when modifier keys such as Shift and Control are pressed.</w:t>
+      </w:r>
+    </w:p>
+    <w:p>
+      <w:pPr>
+        <w:pStyle w:val="ListParagraph"/>
+        <w:numPr>
           <w:ilvl w:val="1"/>
           <w:numId w:val="1"/>
         </w:numPr>
@@ -505,7 +555,21 @@
         <w:rPr>
           <w:rFonts w:ascii="Times New Roman" w:hAnsi="Times New Roman" w:cs="Times New Roman"/>
         </w:rPr>
-        <w:t>Set up a scalable storage object that you can use to sort entities based on y-axis depth as a bootleg depth buffer before bliting to screen.</w:t>
+        <w:t xml:space="preserve">Set up a scalable storage object that you can use to sort entities based on y-axis depth as a bootleg depth buffer before </w:t>
+      </w:r>
+      <w:proofErr w:type="spellStart"/>
+      <w:r>
+        <w:rPr>
+          <w:rFonts w:ascii="Times New Roman" w:hAnsi="Times New Roman" w:cs="Times New Roman"/>
+        </w:rPr>
+        <w:t>bliting</w:t>
+      </w:r>
+      <w:proofErr w:type="spellEnd"/>
+      <w:r>
+        <w:rPr>
+          <w:rFonts w:ascii="Times New Roman" w:hAnsi="Times New Roman" w:cs="Times New Roman"/>
+        </w:rPr>
+        <w:t xml:space="preserve"> to screen.</w:t>
       </w:r>
     </w:p>
     <w:p>
@@ -555,11 +619,19 @@
           <w:rFonts w:ascii="Times New Roman" w:hAnsi="Times New Roman" w:cs="Times New Roman"/>
         </w:rPr>
       </w:pPr>
-      <w:r>
-        <w:rPr>
-          <w:rFonts w:ascii="Times New Roman" w:hAnsi="Times New Roman" w:cs="Times New Roman"/>
-        </w:rPr>
-        <w:t>Rebindable keys</w:t>
+      <w:proofErr w:type="spellStart"/>
+      <w:r>
+        <w:rPr>
+          <w:rFonts w:ascii="Times New Roman" w:hAnsi="Times New Roman" w:cs="Times New Roman"/>
+        </w:rPr>
+        <w:t>Rebindable</w:t>
+      </w:r>
+      <w:proofErr w:type="spellEnd"/>
+      <w:r>
+        <w:rPr>
+          <w:rFonts w:ascii="Times New Roman" w:hAnsi="Times New Roman" w:cs="Times New Roman"/>
+        </w:rPr>
+        <w:t xml:space="preserve"> keys</w:t>
       </w:r>
     </w:p>
     <w:p>
@@ -631,6 +703,7 @@
         <w:rPr>
           <w:rFonts w:ascii="Times New Roman" w:hAnsi="Times New Roman" w:cs="Times New Roman"/>
         </w:rPr>
+        <w:lastRenderedPageBreak/>
         <w:t>Procedural Quest System, that doesn’t feel like shit.</w:t>
       </w:r>
     </w:p>
@@ -659,7 +732,6 @@
         <w:rPr>
           <w:rFonts w:ascii="Times New Roman" w:hAnsi="Times New Roman" w:cs="Times New Roman"/>
         </w:rPr>
-        <w:lastRenderedPageBreak/>
         <w:t xml:space="preserve">A game where most objects are interactable in a modular way that allows you to achieve a higher level of immersion by allowing you to sometimes do functionally pointless options, </w:t>
       </w:r>
       <w:r>
@@ -752,13 +824,21 @@
         <w:rPr>
           <w:rFonts w:ascii="Times New Roman" w:hAnsi="Times New Roman" w:cs="Times New Roman"/>
         </w:rPr>
-        <w:t xml:space="preserve"> procedural modularity of Dwarf Fortress’ Adventure mode, Old-School Runescape’s skill levelling system</w:t>
-      </w:r>
-      <w:r>
-        <w:rPr>
-          <w:rFonts w:ascii="Times New Roman" w:hAnsi="Times New Roman" w:cs="Times New Roman"/>
-        </w:rPr>
-        <w:t>, Morrowind’s hyperlink-based dialogue system</w:t>
+        <w:t xml:space="preserve"> procedural modularity of Dwarf Fortress’ Adventure mode, Old-School </w:t>
+      </w:r>
+      <w:proofErr w:type="spellStart"/>
+      <w:r>
+        <w:rPr>
+          <w:rFonts w:ascii="Times New Roman" w:hAnsi="Times New Roman" w:cs="Times New Roman"/>
+        </w:rPr>
+        <w:t>Runescape’s</w:t>
+      </w:r>
+      <w:proofErr w:type="spellEnd"/>
+      <w:r>
+        <w:rPr>
+          <w:rFonts w:ascii="Times New Roman" w:hAnsi="Times New Roman" w:cs="Times New Roman"/>
+        </w:rPr>
+        <w:t xml:space="preserve"> skill levelling system</w:t>
       </w:r>
       <w:r>
         <w:rPr>
@@ -766,6 +846,26 @@
         </w:rPr>
         <w:t xml:space="preserve">, </w:t>
       </w:r>
+      <w:proofErr w:type="spellStart"/>
+      <w:r>
+        <w:rPr>
+          <w:rFonts w:ascii="Times New Roman" w:hAnsi="Times New Roman" w:cs="Times New Roman"/>
+        </w:rPr>
+        <w:t>Morrowind’s</w:t>
+      </w:r>
+      <w:proofErr w:type="spellEnd"/>
+      <w:r>
+        <w:rPr>
+          <w:rFonts w:ascii="Times New Roman" w:hAnsi="Times New Roman" w:cs="Times New Roman"/>
+        </w:rPr>
+        <w:t xml:space="preserve"> hyperlink-based dialogue system</w:t>
+      </w:r>
+      <w:r>
+        <w:rPr>
+          <w:rFonts w:ascii="Times New Roman" w:hAnsi="Times New Roman" w:cs="Times New Roman"/>
+        </w:rPr>
+        <w:t xml:space="preserve">, </w:t>
+      </w:r>
       <w:r>
         <w:rPr>
           <w:rFonts w:ascii="Times New Roman" w:hAnsi="Times New Roman" w:cs="Times New Roman"/>
@@ -826,7 +926,21 @@
         <w:rPr>
           <w:rFonts w:ascii="Times New Roman" w:hAnsi="Times New Roman" w:cs="Times New Roman"/>
         </w:rPr>
-        <w:t>The player will ideally have several options when confronting the target, ranging from killing them on the spot, sparing them and leaving them alone, taking them in alive, or abandoning the quest entirely and living a somewhat simulationist experience.</w:t>
+        <w:t xml:space="preserve">The player will ideally have several options when confronting the target, ranging from killing them on the spot, sparing them and leaving them alone, taking them in alive, or abandoning the quest entirely and living a somewhat </w:t>
+      </w:r>
+      <w:proofErr w:type="spellStart"/>
+      <w:r>
+        <w:rPr>
+          <w:rFonts w:ascii="Times New Roman" w:hAnsi="Times New Roman" w:cs="Times New Roman"/>
+        </w:rPr>
+        <w:t>simulationist</w:t>
+      </w:r>
+      <w:proofErr w:type="spellEnd"/>
+      <w:r>
+        <w:rPr>
+          <w:rFonts w:ascii="Times New Roman" w:hAnsi="Times New Roman" w:cs="Times New Roman"/>
+        </w:rPr>
+        <w:t xml:space="preserve"> experience.</w:t>
       </w:r>
     </w:p>
     <w:p>
@@ -1027,6 +1141,7 @@
         <w:rPr>
           <w:rFonts w:ascii="Times New Roman" w:hAnsi="Times New Roman" w:cs="Times New Roman"/>
         </w:rPr>
+        <w:lastRenderedPageBreak/>
         <w:t>NPCs will also likely have a last known location which will be updated based on their proximity to other NPCs. This can perhaps be modified by certain traits or character quirks which will probably play some part in the character system.</w:t>
       </w:r>
     </w:p>
@@ -1040,7 +1155,6 @@
         <w:rPr>
           <w:rFonts w:ascii="Times New Roman" w:hAnsi="Times New Roman" w:cs="Times New Roman"/>
         </w:rPr>
-        <w:lastRenderedPageBreak/>
         <w:t>Traits can be things like Elusive, Charismatic, Stinking, Polite, etc. Elusive for instance will reduce the chance of them being notices, so that when asked NPCs are less likely to have an answer to questions about the character’s last known location.</w:t>
       </w:r>
       <w:r>
@@ -1088,7 +1202,21 @@
         <w:rPr>
           <w:rFonts w:ascii="Times New Roman" w:hAnsi="Times New Roman" w:cs="Times New Roman"/>
         </w:rPr>
-        <w:t>The current plan is to either have a completely hand made world</w:t>
+        <w:t xml:space="preserve">The current plan is to either have a completely </w:t>
+      </w:r>
+      <w:proofErr w:type="spellStart"/>
+      <w:r>
+        <w:rPr>
+          <w:rFonts w:ascii="Times New Roman" w:hAnsi="Times New Roman" w:cs="Times New Roman"/>
+        </w:rPr>
+        <w:t>hand made</w:t>
+      </w:r>
+      <w:proofErr w:type="spellEnd"/>
+      <w:r>
+        <w:rPr>
+          <w:rFonts w:ascii="Times New Roman" w:hAnsi="Times New Roman" w:cs="Times New Roman"/>
+        </w:rPr>
+        <w:t xml:space="preserve"> world</w:t>
       </w:r>
       <w:r>
         <w:rPr>

</xml_diff>

<commit_message>
Re-organised repo, adjusted camera settings, fixed some input handling and text issues.
</commit_message>
<xml_diff>
--- a/DesignDoc.docx
+++ b/DesignDoc.docx
@@ -181,21 +181,7 @@
         <w:rPr>
           <w:rFonts w:ascii="Times New Roman" w:hAnsi="Times New Roman" w:cs="Times New Roman"/>
         </w:rPr>
-        <w:t xml:space="preserve">Disabling </w:t>
-      </w:r>
-      <w:proofErr w:type="spellStart"/>
-      <w:r>
-        <w:rPr>
-          <w:rFonts w:ascii="Times New Roman" w:hAnsi="Times New Roman" w:cs="Times New Roman"/>
-        </w:rPr>
-        <w:t>draw_circle_full</w:t>
-      </w:r>
-      <w:proofErr w:type="spellEnd"/>
-      <w:r>
-        <w:rPr>
-          <w:rFonts w:ascii="Times New Roman" w:hAnsi="Times New Roman" w:cs="Times New Roman"/>
-        </w:rPr>
-        <w:t xml:space="preserve"> shadows improved FPS tremendously. Function is definitely slow. Try to see how you can make it faster or replace entirely.</w:t>
+        <w:t>Disabling draw_circle_full shadows improved FPS tremendously. Function is definitely slow. Try to see how you can make it faster or replace entirely.</w:t>
       </w:r>
     </w:p>
     <w:p>
@@ -453,11 +439,13 @@
         </w:numPr>
         <w:rPr>
           <w:rFonts w:ascii="Times New Roman" w:hAnsi="Times New Roman" w:cs="Times New Roman"/>
-        </w:rPr>
-      </w:pPr>
-      <w:r>
-        <w:rPr>
-          <w:rFonts w:ascii="Times New Roman" w:hAnsi="Times New Roman" w:cs="Times New Roman"/>
+          <w:strike/>
+        </w:rPr>
+      </w:pPr>
+      <w:r>
+        <w:rPr>
+          <w:rFonts w:ascii="Times New Roman" w:hAnsi="Times New Roman" w:cs="Times New Roman"/>
+          <w:strike/>
         </w:rPr>
         <w:t>Camera movement and viewport.</w:t>
       </w:r>
@@ -471,11 +459,13 @@
         </w:numPr>
         <w:rPr>
           <w:rFonts w:ascii="Times New Roman" w:hAnsi="Times New Roman" w:cs="Times New Roman"/>
-        </w:rPr>
-      </w:pPr>
-      <w:r>
-        <w:rPr>
-          <w:rFonts w:ascii="Times New Roman" w:hAnsi="Times New Roman" w:cs="Times New Roman"/>
+          <w:strike/>
+        </w:rPr>
+      </w:pPr>
+      <w:r>
+        <w:rPr>
+          <w:rFonts w:ascii="Times New Roman" w:hAnsi="Times New Roman" w:cs="Times New Roman"/>
+          <w:strike/>
         </w:rPr>
         <w:t>Basic Wall</w:t>
       </w:r>
@@ -489,11 +479,13 @@
         </w:numPr>
         <w:rPr>
           <w:rFonts w:ascii="Times New Roman" w:hAnsi="Times New Roman" w:cs="Times New Roman"/>
-        </w:rPr>
-      </w:pPr>
-      <w:r>
-        <w:rPr>
-          <w:rFonts w:ascii="Times New Roman" w:hAnsi="Times New Roman" w:cs="Times New Roman"/>
+          <w:strike/>
+        </w:rPr>
+      </w:pPr>
+      <w:r>
+        <w:rPr>
+          <w:rFonts w:ascii="Times New Roman" w:hAnsi="Times New Roman" w:cs="Times New Roman"/>
+          <w:strike/>
         </w:rPr>
         <w:t>Basic Wall Collisions</w:t>
       </w:r>
@@ -555,21 +547,31 @@
         <w:rPr>
           <w:rFonts w:ascii="Times New Roman" w:hAnsi="Times New Roman" w:cs="Times New Roman"/>
         </w:rPr>
-        <w:t xml:space="preserve">Set up a scalable storage object that you can use to sort entities based on y-axis depth as a bootleg depth buffer before </w:t>
-      </w:r>
-      <w:proofErr w:type="spellStart"/>
-      <w:r>
-        <w:rPr>
-          <w:rFonts w:ascii="Times New Roman" w:hAnsi="Times New Roman" w:cs="Times New Roman"/>
-        </w:rPr>
-        <w:t>bliting</w:t>
-      </w:r>
-      <w:proofErr w:type="spellEnd"/>
-      <w:r>
-        <w:rPr>
-          <w:rFonts w:ascii="Times New Roman" w:hAnsi="Times New Roman" w:cs="Times New Roman"/>
-        </w:rPr>
-        <w:t xml:space="preserve"> to screen.</w:t>
+        <w:t>Set up a scalable storage object that you can use to sort entities based on y-axis depth as a bootleg depth buffer before bliting to screen.</w:t>
+      </w:r>
+    </w:p>
+    <w:p>
+      <w:pPr>
+        <w:pStyle w:val="ListParagraph"/>
+        <w:numPr>
+          <w:ilvl w:val="1"/>
+          <w:numId w:val="1"/>
+        </w:numPr>
+        <w:rPr>
+          <w:rFonts w:ascii="Times New Roman" w:hAnsi="Times New Roman" w:cs="Times New Roman"/>
+        </w:rPr>
+      </w:pPr>
+      <w:r>
+        <w:rPr>
+          <w:rFonts w:ascii="Times New Roman" w:hAnsi="Times New Roman" w:cs="Times New Roman"/>
+        </w:rPr>
+        <w:t>The UI text is disappearing and is also flickering whenever it’s the first or last element drawn, this is, I imagine, because of the original skeleton I use to copy the clones from, which I cannot delete, because it wasn’t generated at runtime.</w:t>
+      </w:r>
+      <w:r>
+        <w:rPr>
+          <w:rFonts w:ascii="Times New Roman" w:hAnsi="Times New Roman" w:cs="Times New Roman"/>
+        </w:rPr>
+        <w:t xml:space="preserve"> Consider moving the skeleton system to dynamic allocation to fix this problem.</w:t>
       </w:r>
     </w:p>
     <w:p>
@@ -619,19 +621,12 @@
           <w:rFonts w:ascii="Times New Roman" w:hAnsi="Times New Roman" w:cs="Times New Roman"/>
         </w:rPr>
       </w:pPr>
-      <w:proofErr w:type="spellStart"/>
-      <w:r>
-        <w:rPr>
-          <w:rFonts w:ascii="Times New Roman" w:hAnsi="Times New Roman" w:cs="Times New Roman"/>
-        </w:rPr>
-        <w:t>Rebindable</w:t>
-      </w:r>
-      <w:proofErr w:type="spellEnd"/>
-      <w:r>
-        <w:rPr>
-          <w:rFonts w:ascii="Times New Roman" w:hAnsi="Times New Roman" w:cs="Times New Roman"/>
-        </w:rPr>
-        <w:t xml:space="preserve"> keys</w:t>
+      <w:r>
+        <w:rPr>
+          <w:rFonts w:ascii="Times New Roman" w:hAnsi="Times New Roman" w:cs="Times New Roman"/>
+        </w:rPr>
+        <w:lastRenderedPageBreak/>
+        <w:t>Rebindable keys</w:t>
       </w:r>
     </w:p>
     <w:p>
@@ -703,7 +698,6 @@
         <w:rPr>
           <w:rFonts w:ascii="Times New Roman" w:hAnsi="Times New Roman" w:cs="Times New Roman"/>
         </w:rPr>
-        <w:lastRenderedPageBreak/>
         <w:t>Procedural Quest System, that doesn’t feel like shit.</w:t>
       </w:r>
     </w:p>
@@ -824,21 +818,13 @@
         <w:rPr>
           <w:rFonts w:ascii="Times New Roman" w:hAnsi="Times New Roman" w:cs="Times New Roman"/>
         </w:rPr>
-        <w:t xml:space="preserve"> procedural modularity of Dwarf Fortress’ Adventure mode, Old-School </w:t>
-      </w:r>
-      <w:proofErr w:type="spellStart"/>
-      <w:r>
-        <w:rPr>
-          <w:rFonts w:ascii="Times New Roman" w:hAnsi="Times New Roman" w:cs="Times New Roman"/>
-        </w:rPr>
-        <w:t>Runescape’s</w:t>
-      </w:r>
-      <w:proofErr w:type="spellEnd"/>
-      <w:r>
-        <w:rPr>
-          <w:rFonts w:ascii="Times New Roman" w:hAnsi="Times New Roman" w:cs="Times New Roman"/>
-        </w:rPr>
-        <w:t xml:space="preserve"> skill levelling system</w:t>
+        <w:t xml:space="preserve"> procedural modularity of Dwarf Fortress’ Adventure mode, Old-School Runescape’s skill levelling system</w:t>
+      </w:r>
+      <w:r>
+        <w:rPr>
+          <w:rFonts w:ascii="Times New Roman" w:hAnsi="Times New Roman" w:cs="Times New Roman"/>
+        </w:rPr>
+        <w:t>, Morrowind’s hyperlink-based dialogue system</w:t>
       </w:r>
       <w:r>
         <w:rPr>
@@ -846,26 +832,6 @@
         </w:rPr>
         <w:t xml:space="preserve">, </w:t>
       </w:r>
-      <w:proofErr w:type="spellStart"/>
-      <w:r>
-        <w:rPr>
-          <w:rFonts w:ascii="Times New Roman" w:hAnsi="Times New Roman" w:cs="Times New Roman"/>
-        </w:rPr>
-        <w:t>Morrowind’s</w:t>
-      </w:r>
-      <w:proofErr w:type="spellEnd"/>
-      <w:r>
-        <w:rPr>
-          <w:rFonts w:ascii="Times New Roman" w:hAnsi="Times New Roman" w:cs="Times New Roman"/>
-        </w:rPr>
-        <w:t xml:space="preserve"> hyperlink-based dialogue system</w:t>
-      </w:r>
-      <w:r>
-        <w:rPr>
-          <w:rFonts w:ascii="Times New Roman" w:hAnsi="Times New Roman" w:cs="Times New Roman"/>
-        </w:rPr>
-        <w:t xml:space="preserve">, </w:t>
-      </w:r>
       <w:r>
         <w:rPr>
           <w:rFonts w:ascii="Times New Roman" w:hAnsi="Times New Roman" w:cs="Times New Roman"/>
@@ -926,21 +892,7 @@
         <w:rPr>
           <w:rFonts w:ascii="Times New Roman" w:hAnsi="Times New Roman" w:cs="Times New Roman"/>
         </w:rPr>
-        <w:t xml:space="preserve">The player will ideally have several options when confronting the target, ranging from killing them on the spot, sparing them and leaving them alone, taking them in alive, or abandoning the quest entirely and living a somewhat </w:t>
-      </w:r>
-      <w:proofErr w:type="spellStart"/>
-      <w:r>
-        <w:rPr>
-          <w:rFonts w:ascii="Times New Roman" w:hAnsi="Times New Roman" w:cs="Times New Roman"/>
-        </w:rPr>
-        <w:t>simulationist</w:t>
-      </w:r>
-      <w:proofErr w:type="spellEnd"/>
-      <w:r>
-        <w:rPr>
-          <w:rFonts w:ascii="Times New Roman" w:hAnsi="Times New Roman" w:cs="Times New Roman"/>
-        </w:rPr>
-        <w:t xml:space="preserve"> experience.</w:t>
+        <w:t>The player will ideally have several options when confronting the target, ranging from killing them on the spot, sparing them and leaving them alone, taking them in alive, or abandoning the quest entirely and living a somewhat simulationist experience.</w:t>
       </w:r>
     </w:p>
     <w:p>
@@ -1110,6 +1062,7 @@
         <w:rPr>
           <w:rFonts w:ascii="Times New Roman" w:hAnsi="Times New Roman" w:cs="Times New Roman"/>
         </w:rPr>
+        <w:lastRenderedPageBreak/>
         <w:t xml:space="preserve">The currently planned list of features are things such as first name, surname, place of birth, </w:t>
       </w:r>
       <w:r>
@@ -1141,7 +1094,6 @@
         <w:rPr>
           <w:rFonts w:ascii="Times New Roman" w:hAnsi="Times New Roman" w:cs="Times New Roman"/>
         </w:rPr>
-        <w:lastRenderedPageBreak/>
         <w:t>NPCs will also likely have a last known location which will be updated based on their proximity to other NPCs. This can perhaps be modified by certain traits or character quirks which will probably play some part in the character system.</w:t>
       </w:r>
     </w:p>
@@ -1202,21 +1154,7 @@
         <w:rPr>
           <w:rFonts w:ascii="Times New Roman" w:hAnsi="Times New Roman" w:cs="Times New Roman"/>
         </w:rPr>
-        <w:t xml:space="preserve">The current plan is to either have a completely </w:t>
-      </w:r>
-      <w:proofErr w:type="spellStart"/>
-      <w:r>
-        <w:rPr>
-          <w:rFonts w:ascii="Times New Roman" w:hAnsi="Times New Roman" w:cs="Times New Roman"/>
-        </w:rPr>
-        <w:t>hand made</w:t>
-      </w:r>
-      <w:proofErr w:type="spellEnd"/>
-      <w:r>
-        <w:rPr>
-          <w:rFonts w:ascii="Times New Roman" w:hAnsi="Times New Roman" w:cs="Times New Roman"/>
-        </w:rPr>
-        <w:t xml:space="preserve"> world</w:t>
+        <w:t>The current plan is to either have a completely hand made world</w:t>
       </w:r>
       <w:r>
         <w:rPr>

</xml_diff>